<commit_message>
open .docx file and start to connect this to our web
</commit_message>
<xml_diff>
--- a/try.docx
+++ b/try.docx
@@ -49,7 +49,6 @@
     <w:p>
       <w:pPr>
         <w:rPr>
-          <w:rFonts w:hint="cs"/>
           <w:rtl/>
         </w:rPr>
       </w:pPr>
@@ -78,6 +77,27 @@
             <w:t>😊</w:t>
           </mc:Fallback>
         </mc:AlternateContent>
+      </w:r>
+    </w:p>
+    <w:p>
+      <w:pPr>
+        <w:rPr>
+          <w:rtl/>
+        </w:rPr>
+      </w:pPr>
+    </w:p>
+    <w:p>
+      <w:pPr>
+        <w:rPr>
+          <w:rtl/>
+        </w:rPr>
+      </w:pPr>
+      <w:r>
+        <w:rPr>
+          <w:rFonts w:hint="cs"/>
+          <w:rtl/>
+        </w:rPr>
+        <w:t>סימן שאלה&lt;?&gt;</w:t>
       </w:r>
     </w:p>
     <w:sectPr>

</xml_diff>